<commit_message>
Removido conexão com bd
</commit_message>
<xml_diff>
--- a/Relatório de alterações LP Alexandria.docx
+++ b/Relatório de alterações LP Alexandria.docx
@@ -151,21 +151,7 @@
         <w:rPr>
           <w:highlight w:val="green"/>
         </w:rPr>
-        <w:t xml:space="preserve">- Ajustar </w:t>
-      </w:r>
-      <w:proofErr w:type="spellStart"/>
-      <w:r>
-        <w:rPr>
-          <w:highlight w:val="green"/>
-        </w:rPr>
-        <w:t>headline</w:t>
-      </w:r>
-      <w:proofErr w:type="spellEnd"/>
-      <w:r>
-        <w:rPr>
-          <w:highlight w:val="green"/>
-        </w:rPr>
-        <w:t xml:space="preserve"> principal para: Empreenda com a </w:t>
+        <w:t xml:space="preserve">- Ajustar headline principal para: Empreenda com a </w:t>
       </w:r>
       <w:r>
         <w:rPr>
@@ -178,21 +164,7 @@
         <w:rPr>
           <w:highlight w:val="green"/>
         </w:rPr>
-        <w:t xml:space="preserve"> franquia de rodízio de </w:t>
-      </w:r>
-      <w:proofErr w:type="spellStart"/>
-      <w:r>
-        <w:rPr>
-          <w:highlight w:val="green"/>
-        </w:rPr>
-        <w:t>smash</w:t>
-      </w:r>
-      <w:proofErr w:type="spellEnd"/>
-      <w:r>
-        <w:rPr>
-          <w:highlight w:val="green"/>
-        </w:rPr>
-        <w:t xml:space="preserve"> burger</w:t>
+        <w:t xml:space="preserve"> franquia de rodízio de smash burger</w:t>
       </w:r>
       <w:r>
         <w:rPr>
@@ -216,12 +188,18 @@
     <w:p/>
     <w:p>
       <w:r>
+        <w:rPr>
+          <w:highlight w:val="green"/>
+        </w:rPr>
         <w:t>- Melhorar qualidade da logo</w:t>
       </w:r>
     </w:p>
     <w:p/>
     <w:p>
       <w:r>
+        <w:rPr>
+          <w:highlight w:val="green"/>
+        </w:rPr>
         <w:t>- Fotos das unidades</w:t>
       </w:r>
     </w:p>
@@ -444,48 +422,143 @@
     </w:p>
     <w:p/>
     <w:p>
-      <w:r>
+      <w:pPr>
+        <w:rPr>
+          <w:highlight w:val="green"/>
+        </w:rPr>
+      </w:pPr>
+      <w:r>
+        <w:rPr>
+          <w:highlight w:val="green"/>
+        </w:rPr>
         <w:t>Título: Suporte completo</w:t>
       </w:r>
     </w:p>
     <w:p>
-      <w:r>
+      <w:pPr>
+        <w:rPr>
+          <w:highlight w:val="green"/>
+        </w:rPr>
+      </w:pPr>
+      <w:r>
+        <w:rPr>
+          <w:highlight w:val="green"/>
+        </w:rPr>
         <w:t>Subtítulo: Oferecemos todo suporte necessário para o sucesso da sua operação</w:t>
       </w:r>
     </w:p>
-    <w:p/>
-    <w:p>
-      <w:r>
+    <w:p>
+      <w:pPr>
+        <w:rPr>
+          <w:highlight w:val="green"/>
+        </w:rPr>
+      </w:pPr>
+    </w:p>
+    <w:p>
+      <w:pPr>
+        <w:rPr>
+          <w:highlight w:val="green"/>
+        </w:rPr>
+      </w:pPr>
+      <w:r>
+        <w:rPr>
+          <w:highlight w:val="green"/>
+        </w:rPr>
         <w:t>Tópicos com ícones:</w:t>
       </w:r>
     </w:p>
-    <w:p/>
-    <w:p>
-      <w:r>
+    <w:p>
+      <w:pPr>
+        <w:rPr>
+          <w:highlight w:val="green"/>
+        </w:rPr>
+      </w:pPr>
+    </w:p>
+    <w:p>
+      <w:pPr>
+        <w:rPr>
+          <w:highlight w:val="green"/>
+        </w:rPr>
+      </w:pPr>
+      <w:r>
+        <w:rPr>
+          <w:highlight w:val="green"/>
+        </w:rPr>
         <w:t>- Acompanhamento exclusivo na implantação da sua unidade</w:t>
       </w:r>
     </w:p>
-    <w:p/>
-    <w:p>
-      <w:r>
+    <w:p>
+      <w:pPr>
+        <w:rPr>
+          <w:highlight w:val="green"/>
+        </w:rPr>
+      </w:pPr>
+    </w:p>
+    <w:p>
+      <w:pPr>
+        <w:rPr>
+          <w:highlight w:val="green"/>
+        </w:rPr>
+      </w:pPr>
+      <w:r>
+        <w:rPr>
+          <w:highlight w:val="green"/>
+        </w:rPr>
         <w:t>- Análise e auxílio na escolha do ponto comercial</w:t>
       </w:r>
     </w:p>
-    <w:p/>
-    <w:p>
-      <w:r>
+    <w:p>
+      <w:pPr>
+        <w:rPr>
+          <w:highlight w:val="green"/>
+        </w:rPr>
+      </w:pPr>
+    </w:p>
+    <w:p>
+      <w:pPr>
+        <w:rPr>
+          <w:highlight w:val="green"/>
+        </w:rPr>
+      </w:pPr>
+      <w:r>
+        <w:rPr>
+          <w:highlight w:val="green"/>
+        </w:rPr>
         <w:t>- Fundo de propaganda revertido exclusivamente para o franqueado</w:t>
       </w:r>
     </w:p>
-    <w:p/>
-    <w:p>
-      <w:r>
+    <w:p>
+      <w:pPr>
+        <w:rPr>
+          <w:highlight w:val="green"/>
+        </w:rPr>
+      </w:pPr>
+    </w:p>
+    <w:p>
+      <w:pPr>
+        <w:rPr>
+          <w:highlight w:val="green"/>
+        </w:rPr>
+      </w:pPr>
+      <w:r>
+        <w:rPr>
+          <w:highlight w:val="green"/>
+        </w:rPr>
         <w:t>- Treinamento completo para equipe</w:t>
       </w:r>
     </w:p>
-    <w:p/>
-    <w:p>
-      <w:r>
+    <w:p>
+      <w:pPr>
+        <w:rPr>
+          <w:highlight w:val="green"/>
+        </w:rPr>
+      </w:pPr>
+    </w:p>
+    <w:p>
+      <w:r>
+        <w:rPr>
+          <w:highlight w:val="green"/>
+        </w:rPr>
         <w:t>- Suporte para gestão</w:t>
       </w:r>
     </w:p>
@@ -517,22 +590,20 @@
     </w:p>
     <w:p>
       <w:r>
-        <w:t xml:space="preserve">- Adicionar mais fotos de fachada das unidades (Seminário, Piracicaba, Brusque, Balneário </w:t>
-      </w:r>
-      <w:proofErr w:type="spellStart"/>
-      <w:r>
-        <w:t>Camburiú</w:t>
-      </w:r>
-      <w:proofErr w:type="spellEnd"/>
-      <w:r>
-        <w:t>, Itajaí – Imagens que estão na apresentação comercial)</w:t>
-      </w:r>
-    </w:p>
-    <w:p/>
-    <w:p>
-      <w:r>
+        <w:t>- Adicionar mais fotos de fachada das unidades (Seminário, Piracicaba, Brusque, Balneário Camburiú, Itajaí – Imagens que estão na apresentação comercial)</w:t>
+      </w:r>
+    </w:p>
+    <w:p/>
+    <w:p>
+      <w:r>
+        <w:rPr>
+          <w:highlight w:val="darkRed"/>
+        </w:rPr>
         <w:t>- Ajustar carrossel no formato Mobile, deixar somente uma foto por vez aparecendo, dando mais destaque.</w:t>
       </w:r>
+      <w:r>
+        <w:t xml:space="preserve"> (atual lib não é compatível com 1 foto por vez)</w:t>
+      </w:r>
     </w:p>
     <w:p/>
     <w:p>
@@ -591,6 +662,9 @@
     <w:p/>
     <w:p>
       <w:r>
+        <w:rPr>
+          <w:highlight w:val="green"/>
+        </w:rPr>
         <w:t>Adicionar texto: Já somos mais de 30 unidades e seguimos em plena expansão, com um negócio inovador e altamente lucrativo.</w:t>
       </w:r>
     </w:p>

</xml_diff>